<commit_message>
CF14 TC draft complete.
</commit_message>
<xml_diff>
--- a/docs/stories/CF14_USTC.docx
+++ b/docs/stories/CF14_USTC.docx
@@ -276,50 +276,80 @@
               </w:rPr>
               <w:t>Bob Caplin</w:t>
             </w:r>
+          </w:p>
+        </w:tc>
+      </w:tr>
+      <w:tr>
+        <w:tc>
+          <w:tcPr>
+            <w:tcW w:w="1684" w:type="dxa"/>
+            <w:shd w:val="clear" w:color="auto" w:fill="E7E6E6" w:themeFill="background2"/>
+          </w:tcPr>
+          <w:p>
+            <w:pPr>
+              <w:rPr>
+                <w:rFonts w:ascii="Arial" w:hAnsi="Arial" w:cs="Arial"/>
+                <w:sz w:val="20"/>
+                <w:szCs w:val="20"/>
+              </w:rPr>
+            </w:pPr>
+            <w:r>
+              <w:rPr>
+                <w:rFonts w:ascii="Arial" w:hAnsi="Arial" w:cs="Arial"/>
+                <w:b/>
+                <w:bCs/>
+                <w:sz w:val="20"/>
+                <w:szCs w:val="20"/>
+              </w:rPr>
+              <w:t>Requirements</w:t>
+            </w:r>
+          </w:p>
+        </w:tc>
+        <w:tc>
+          <w:tcPr>
+            <w:tcW w:w="7666" w:type="dxa"/>
+            <w:gridSpan w:val="3"/>
+          </w:tcPr>
+          <w:p>
+            <w:pPr>
+              <w:rPr>
+                <w:rFonts w:ascii="Arial" w:hAnsi="Arial" w:cs="Arial"/>
+                <w:sz w:val="20"/>
+                <w:szCs w:val="20"/>
+              </w:rPr>
+            </w:pPr>
+            <w:r>
+              <w:rPr>
+                <w:rFonts w:ascii="Arial" w:hAnsi="Arial" w:cs="Arial"/>
+                <w:sz w:val="20"/>
+                <w:szCs w:val="20"/>
+              </w:rPr>
+              <w:t>2. Multi-User Accounts.</w:t>
+            </w:r>
+          </w:p>
+          <w:p>
+            <w:pPr>
+              <w:pStyle w:val="ListParagraph"/>
+              <w:numPr>
+                <w:ilvl w:val="0"/>
+                <w:numId w:val="2"/>
+              </w:numPr>
+              <w:rPr>
+                <w:rFonts w:ascii="Arial" w:hAnsi="Arial" w:cs="Arial"/>
+                <w:sz w:val="20"/>
+                <w:szCs w:val="20"/>
+              </w:rPr>
+            </w:pPr>
+            <w:r>
+              <w:rPr>
+                <w:rFonts w:ascii="Arial" w:hAnsi="Arial" w:cs="Arial"/>
+                <w:sz w:val="20"/>
+                <w:szCs w:val="20"/>
+              </w:rPr>
+              <w:t>A user login page that accepts and validates appropriate credentials (username/ password… e-mail/ password).</w:t>
+            </w:r>
             <w:bookmarkStart w:id="0" w:name="_GoBack"/>
             <w:bookmarkEnd w:id="0"/>
-          </w:p>
-        </w:tc>
-      </w:tr>
-      <w:tr>
-        <w:tc>
-          <w:tcPr>
-            <w:tcW w:w="1684" w:type="dxa"/>
-            <w:shd w:val="clear" w:color="auto" w:fill="E7E6E6" w:themeFill="background2"/>
-          </w:tcPr>
-          <w:p>
-            <w:pPr>
-              <w:rPr>
-                <w:rFonts w:ascii="Arial" w:hAnsi="Arial" w:cs="Arial"/>
-                <w:sz w:val="20"/>
-                <w:szCs w:val="20"/>
-              </w:rPr>
-            </w:pPr>
-            <w:r>
-              <w:rPr>
-                <w:rFonts w:ascii="Arial" w:hAnsi="Arial" w:cs="Arial"/>
-                <w:b/>
-                <w:bCs/>
-                <w:sz w:val="20"/>
-                <w:szCs w:val="20"/>
-              </w:rPr>
-              <w:t>Requirements</w:t>
-            </w:r>
-          </w:p>
-        </w:tc>
-        <w:tc>
-          <w:tcPr>
-            <w:tcW w:w="7666" w:type="dxa"/>
-            <w:gridSpan w:val="3"/>
-          </w:tcPr>
-          <w:p>
-            <w:pPr>
-              <w:rPr>
-                <w:rFonts w:ascii="Arial" w:hAnsi="Arial" w:cs="Arial"/>
-                <w:sz w:val="20"/>
-                <w:szCs w:val="20"/>
-              </w:rPr>
-            </w:pPr>
           </w:p>
         </w:tc>
       </w:tr>
@@ -1857,8 +1887,124 @@
       </w:pPr>
     </w:lvl>
   </w:abstractNum>
+  <w:abstractNum w:abstractNumId="1" w15:restartNumberingAfterBreak="0">
+    <w:nsid w:val="66A64582"/>
+    <w:multiLevelType w:val="hybridMultilevel"/>
+    <w:tmpl w:val="5F18BA78"/>
+    <w:lvl w:ilvl="0" w:tplc="04090001">
+      <w:start w:val="1"/>
+      <w:numFmt w:val="bullet"/>
+      <w:lvlText w:val=""/>
+      <w:lvlJc w:val="left"/>
+      <w:pPr>
+        <w:ind w:left="720" w:hanging="360"/>
+      </w:pPr>
+      <w:rPr>
+        <w:rFonts w:ascii="Symbol" w:hAnsi="Symbol" w:hint="default"/>
+      </w:rPr>
+    </w:lvl>
+    <w:lvl w:ilvl="1" w:tplc="04090003" w:tentative="1">
+      <w:start w:val="1"/>
+      <w:numFmt w:val="bullet"/>
+      <w:lvlText w:val="o"/>
+      <w:lvlJc w:val="left"/>
+      <w:pPr>
+        <w:ind w:left="1440" w:hanging="360"/>
+      </w:pPr>
+      <w:rPr>
+        <w:rFonts w:ascii="Courier New" w:hAnsi="Courier New" w:cs="Courier New" w:hint="default"/>
+      </w:rPr>
+    </w:lvl>
+    <w:lvl w:ilvl="2" w:tplc="04090005" w:tentative="1">
+      <w:start w:val="1"/>
+      <w:numFmt w:val="bullet"/>
+      <w:lvlText w:val=""/>
+      <w:lvlJc w:val="left"/>
+      <w:pPr>
+        <w:ind w:left="2160" w:hanging="360"/>
+      </w:pPr>
+      <w:rPr>
+        <w:rFonts w:ascii="Wingdings" w:hAnsi="Wingdings" w:hint="default"/>
+      </w:rPr>
+    </w:lvl>
+    <w:lvl w:ilvl="3" w:tplc="04090001" w:tentative="1">
+      <w:start w:val="1"/>
+      <w:numFmt w:val="bullet"/>
+      <w:lvlText w:val=""/>
+      <w:lvlJc w:val="left"/>
+      <w:pPr>
+        <w:ind w:left="2880" w:hanging="360"/>
+      </w:pPr>
+      <w:rPr>
+        <w:rFonts w:ascii="Symbol" w:hAnsi="Symbol" w:hint="default"/>
+      </w:rPr>
+    </w:lvl>
+    <w:lvl w:ilvl="4" w:tplc="04090003" w:tentative="1">
+      <w:start w:val="1"/>
+      <w:numFmt w:val="bullet"/>
+      <w:lvlText w:val="o"/>
+      <w:lvlJc w:val="left"/>
+      <w:pPr>
+        <w:ind w:left="3600" w:hanging="360"/>
+      </w:pPr>
+      <w:rPr>
+        <w:rFonts w:ascii="Courier New" w:hAnsi="Courier New" w:cs="Courier New" w:hint="default"/>
+      </w:rPr>
+    </w:lvl>
+    <w:lvl w:ilvl="5" w:tplc="04090005" w:tentative="1">
+      <w:start w:val="1"/>
+      <w:numFmt w:val="bullet"/>
+      <w:lvlText w:val=""/>
+      <w:lvlJc w:val="left"/>
+      <w:pPr>
+        <w:ind w:left="4320" w:hanging="360"/>
+      </w:pPr>
+      <w:rPr>
+        <w:rFonts w:ascii="Wingdings" w:hAnsi="Wingdings" w:hint="default"/>
+      </w:rPr>
+    </w:lvl>
+    <w:lvl w:ilvl="6" w:tplc="04090001" w:tentative="1">
+      <w:start w:val="1"/>
+      <w:numFmt w:val="bullet"/>
+      <w:lvlText w:val=""/>
+      <w:lvlJc w:val="left"/>
+      <w:pPr>
+        <w:ind w:left="5040" w:hanging="360"/>
+      </w:pPr>
+      <w:rPr>
+        <w:rFonts w:ascii="Symbol" w:hAnsi="Symbol" w:hint="default"/>
+      </w:rPr>
+    </w:lvl>
+    <w:lvl w:ilvl="7" w:tplc="04090003" w:tentative="1">
+      <w:start w:val="1"/>
+      <w:numFmt w:val="bullet"/>
+      <w:lvlText w:val="o"/>
+      <w:lvlJc w:val="left"/>
+      <w:pPr>
+        <w:ind w:left="5760" w:hanging="360"/>
+      </w:pPr>
+      <w:rPr>
+        <w:rFonts w:ascii="Courier New" w:hAnsi="Courier New" w:cs="Courier New" w:hint="default"/>
+      </w:rPr>
+    </w:lvl>
+    <w:lvl w:ilvl="8" w:tplc="04090005" w:tentative="1">
+      <w:start w:val="1"/>
+      <w:numFmt w:val="bullet"/>
+      <w:lvlText w:val=""/>
+      <w:lvlJc w:val="left"/>
+      <w:pPr>
+        <w:ind w:left="6480" w:hanging="360"/>
+      </w:pPr>
+      <w:rPr>
+        <w:rFonts w:ascii="Wingdings" w:hAnsi="Wingdings" w:hint="default"/>
+      </w:rPr>
+    </w:lvl>
+  </w:abstractNum>
   <w:num w:numId="1">
     <w:abstractNumId w:val="0"/>
+  </w:num>
+  <w:num w:numId="2">
+    <w:abstractNumId w:val="1"/>
   </w:num>
 </w:numbering>
 </file>

</xml_diff>